<commit_message>
Update the pre/post condition
</commit_message>
<xml_diff>
--- a/ProjectReport.docx
+++ b/ProjectReport.docx
@@ -186,8 +186,13 @@
         <w:tab/>
         <w:t xml:space="preserve">-Class </w:t>
       </w:r>
-      <w:r>
-        <w:t xml:space="preserve">GameServerConnector is </w:t>
+      <w:proofErr w:type="spellStart"/>
+      <w:r>
+        <w:t>GameServerConnector</w:t>
+      </w:r>
+      <w:proofErr w:type="spellEnd"/>
+      <w:r>
+        <w:t xml:space="preserve"> is </w:t>
       </w:r>
       <w:r>
         <w:t>designed for DATA exchange and Network Connection</w:t>
@@ -252,13 +257,31 @@
         <w:t xml:space="preserve"> </w:t>
       </w:r>
       <w:r>
-        <w:t>generating a object called card which have all the element of a card like type and color and number.</w:t>
+        <w:t xml:space="preserve">generating </w:t>
+      </w:r>
+      <w:proofErr w:type="spellStart"/>
+      <w:proofErr w:type="gramStart"/>
+      <w:r>
+        <w:t>a</w:t>
+      </w:r>
+      <w:proofErr w:type="spellEnd"/>
+      <w:proofErr w:type="gramEnd"/>
+      <w:r>
+        <w:t xml:space="preserve"> object called card which have all the element of a card like type and color and number.</w:t>
       </w:r>
     </w:p>
     <w:p>
       <w:r>
         <w:tab/>
-        <w:t xml:space="preserve">-class Stack is the model of a standard card stack, it have standard card </w:t>
+        <w:t xml:space="preserve">-class Stack is the model of a standard card stack, it </w:t>
+      </w:r>
+      <w:proofErr w:type="gramStart"/>
+      <w:r>
+        <w:t>have</w:t>
+      </w:r>
+      <w:proofErr w:type="gramEnd"/>
+      <w:r>
+        <w:t xml:space="preserve"> standard card </w:t>
       </w:r>
       <w:r>
         <w:t>and have the method to get a card and shuffle the stack.</w:t>
@@ -269,26 +292,19 @@
         <w:tab/>
         <w:t xml:space="preserve">-class </w:t>
       </w:r>
-      <w:r>
-        <w:t xml:space="preserve">MyGameClient is </w:t>
+      <w:proofErr w:type="spellStart"/>
+      <w:r>
+        <w:t>MyGameClient</w:t>
+      </w:r>
+      <w:proofErr w:type="spellEnd"/>
+      <w:r>
+        <w:t xml:space="preserve"> is </w:t>
       </w:r>
       <w:r>
         <w:t xml:space="preserve">dealing with each single client </w:t>
       </w:r>
       <w:r>
         <w:t>storage the client information and data communication.</w:t>
-      </w:r>
-    </w:p>
-    <w:p>
-      <w:r>
-        <w:tab/>
-        <w:t xml:space="preserve">-class MyClientManager is </w:t>
-      </w:r>
-      <w:r>
-        <w:t xml:space="preserve">the working on storage the all the client, </w:t>
-      </w:r>
-      <w:r>
-        <w:t>it helps the server to communicate and manage the independent client thread at server.</w:t>
       </w:r>
     </w:p>
     <w:p>
@@ -296,8 +312,19 @@
         <w:tab/>
         <w:t xml:space="preserve">-class </w:t>
       </w:r>
-      <w:r>
-        <w:t>CommanParser is the model of processing the communication. It transfer protocol to command and call the method.</w:t>
+      <w:proofErr w:type="spellStart"/>
+      <w:r>
+        <w:t>MyClientManager</w:t>
+      </w:r>
+      <w:proofErr w:type="spellEnd"/>
+      <w:r>
+        <w:t xml:space="preserve"> is </w:t>
+      </w:r>
+      <w:r>
+        <w:t xml:space="preserve">the working on storage the all the client, </w:t>
+      </w:r>
+      <w:r>
+        <w:t>it helps the server to communicate and manage the independent client thread at server.</w:t>
       </w:r>
     </w:p>
     <w:p>
@@ -305,17 +332,61 @@
         <w:tab/>
         <w:t xml:space="preserve">-class </w:t>
       </w:r>
-      <w:r>
-        <w:t xml:space="preserve">AbstructGameServer </w:t>
-      </w:r>
-      <w:r>
-        <w:t>A server with basic method includes start a socket, create connection and stop.</w:t>
+      <w:proofErr w:type="spellStart"/>
+      <w:r>
+        <w:t>CommanParser</w:t>
+      </w:r>
+      <w:proofErr w:type="spellEnd"/>
+      <w:r>
+        <w:t xml:space="preserve"> is the model of processing the communication. It </w:t>
+      </w:r>
+      <w:proofErr w:type="gramStart"/>
+      <w:r>
+        <w:t>transfer</w:t>
+      </w:r>
+      <w:proofErr w:type="gramEnd"/>
+      <w:r>
+        <w:t xml:space="preserve"> protocol to command and call the method.</w:t>
       </w:r>
     </w:p>
     <w:p>
       <w:r>
         <w:tab/>
-        <w:t>-class MyGame</w:t>
+        <w:t xml:space="preserve">-class </w:t>
+      </w:r>
+      <w:proofErr w:type="spellStart"/>
+      <w:r>
+        <w:t>AbstructGameServer</w:t>
+      </w:r>
+      <w:proofErr w:type="spellEnd"/>
+      <w:r>
+        <w:t xml:space="preserve"> </w:t>
+      </w:r>
+      <w:r>
+        <w:t xml:space="preserve">A server with basic method includes start a socket, create </w:t>
+      </w:r>
+      <w:proofErr w:type="gramStart"/>
+      <w:r>
+        <w:t>connection</w:t>
+      </w:r>
+      <w:proofErr w:type="gramEnd"/>
+      <w:r>
+        <w:t xml:space="preserve"> and stop.</w:t>
+      </w:r>
+    </w:p>
+    <w:p>
+      <w:pPr>
+        <w:rPr>
+          <w:rFonts w:hint="eastAsia"/>
+        </w:rPr>
+      </w:pPr>
+      <w:r>
+        <w:tab/>
+        <w:t xml:space="preserve">-class </w:t>
+      </w:r>
+      <w:proofErr w:type="spellStart"/>
+      <w:r>
+        <w:t>MyGame</w:t>
       </w:r>
       <w:r>
         <w:rPr>
@@ -323,11 +394,25 @@
         </w:rPr>
         <w:t>Server</w:t>
       </w:r>
+      <w:proofErr w:type="spellEnd"/>
       <w:r>
         <w:t xml:space="preserve"> the main controller of the software, it </w:t>
       </w:r>
-      <w:r>
-        <w:t xml:space="preserve">get the server function from the Abstruct one and adding method of accepting player, start a game and </w:t>
+      <w:proofErr w:type="gramStart"/>
+      <w:r>
+        <w:t>get</w:t>
+      </w:r>
+      <w:proofErr w:type="gramEnd"/>
+      <w:r>
+        <w:t xml:space="preserve"> the server function from the </w:t>
+      </w:r>
+      <w:proofErr w:type="spellStart"/>
+      <w:r>
+        <w:t>Abstruct</w:t>
+      </w:r>
+      <w:proofErr w:type="spellEnd"/>
+      <w:r>
+        <w:t xml:space="preserve"> one and adding method of accepting player, start a game and </w:t>
       </w:r>
       <w:r>
         <w:t>deliver the message to the model.</w:t>
@@ -346,7 +431,15 @@
         <w:t xml:space="preserve"> other the </w:t>
       </w:r>
       <w:r>
-        <w:t>game is player follower the correct rule, it calculating the result.</w:t>
+        <w:t xml:space="preserve">game is player follower the correct rule, it </w:t>
+      </w:r>
+      <w:proofErr w:type="gramStart"/>
+      <w:r>
+        <w:t>calculating</w:t>
+      </w:r>
+      <w:proofErr w:type="gramEnd"/>
+      <w:r>
+        <w:t xml:space="preserve"> the result.</w:t>
       </w:r>
       <w:r>
         <w:t xml:space="preserve"> Deliver certain type of message</w:t>
@@ -358,7 +451,17 @@
     <w:p>
       <w:r>
         <w:tab/>
-        <w:t xml:space="preserve">-class server.Main is the runnable </w:t>
+        <w:t xml:space="preserve">-class </w:t>
+      </w:r>
+      <w:proofErr w:type="spellStart"/>
+      <w:proofErr w:type="gramStart"/>
+      <w:r>
+        <w:t>server.Main</w:t>
+      </w:r>
+      <w:proofErr w:type="spellEnd"/>
+      <w:proofErr w:type="gramEnd"/>
+      <w:r>
+        <w:t xml:space="preserve"> is the runnable </w:t>
       </w:r>
       <w:r>
         <w:t>class to start the server.</w:t>
@@ -505,7 +608,23 @@
         <w:t>-</w:t>
       </w:r>
       <w:r>
-        <w:t>Starting the Game: Runing one server instance and two client instance,</w:t>
+        <w:t xml:space="preserve">Starting the Game: </w:t>
+      </w:r>
+      <w:proofErr w:type="spellStart"/>
+      <w:r>
+        <w:t>Runing</w:t>
+      </w:r>
+      <w:proofErr w:type="spellEnd"/>
+      <w:r>
+        <w:t xml:space="preserve"> one server instance and two client </w:t>
+      </w:r>
+      <w:proofErr w:type="gramStart"/>
+      <w:r>
+        <w:t>instance</w:t>
+      </w:r>
+      <w:proofErr w:type="gramEnd"/>
+      <w:r>
+        <w:t>,</w:t>
       </w:r>
     </w:p>
     <w:p>
@@ -564,7 +683,15 @@
         <w:t xml:space="preserve"> </w:t>
       </w:r>
       <w:r>
-        <w:t>PLAY&amp;2|,server reply to client 2:</w:t>
+        <w:t>PLAY&amp;2</w:t>
+      </w:r>
+      <w:proofErr w:type="gramStart"/>
+      <w:r>
+        <w:t>|,server</w:t>
+      </w:r>
+      <w:proofErr w:type="gramEnd"/>
+      <w:r>
+        <w:t xml:space="preserve"> reply to client 2:</w:t>
       </w:r>
       <w:r>
         <w:t xml:space="preserve"> START&amp;SINO,FISH&amp;R1,B9,Yblock,Rturn,Rplus2|</w:t>
@@ -575,7 +702,15 @@
         <w:t>Server reply to client 1:</w:t>
       </w:r>
       <w:r>
-        <w:t xml:space="preserve"> START&amp;SINO,FISH&amp;B7,R2,Bblock,Y3,B0|</w:t>
+        <w:t xml:space="preserve"> START&amp;</w:t>
+      </w:r>
+      <w:proofErr w:type="gramStart"/>
+      <w:r>
+        <w:t>SINO,FISH</w:t>
+      </w:r>
+      <w:proofErr w:type="gramEnd"/>
+      <w:r>
+        <w:t>&amp;B7,R2,Bblock,Y3,B0|</w:t>
       </w:r>
       <w:r>
         <w:t>;</w:t>
@@ -589,7 +724,15 @@
         <w:t>T</w:t>
       </w:r>
       <w:r>
-        <w:t>he game start successfully, player 1 and 2 got the initial cards on hand.</w:t>
+        <w:t xml:space="preserve">he game start successfully, </w:t>
+      </w:r>
+      <w:proofErr w:type="gramStart"/>
+      <w:r>
+        <w:t>player</w:t>
+      </w:r>
+      <w:proofErr w:type="gramEnd"/>
+      <w:r>
+        <w:t xml:space="preserve"> 1 and 2 got the initial cards on hand.</w:t>
       </w:r>
     </w:p>
     <w:p>
@@ -625,7 +768,15 @@
         <w:t xml:space="preserve">erver reply:  </w:t>
       </w:r>
       <w:r>
-        <w:t>HAND&amp;Yblock,?changer,Y4,Y9|</w:t>
+        <w:t>HAND&amp;</w:t>
+      </w:r>
+      <w:proofErr w:type="gramStart"/>
+      <w:r>
+        <w:t>Yblock,?</w:t>
+      </w:r>
+      <w:proofErr w:type="gramEnd"/>
+      <w:r>
+        <w:t>changer,Y4,Y9|</w:t>
       </w:r>
       <w:r>
         <w:t>; Server to Client2:</w:t>
@@ -659,7 +810,15 @@
         <w:t xml:space="preserve">erver reply: </w:t>
       </w:r>
       <w:r>
-        <w:t>HAND&amp;R8,?3,Rplus2,R3,R7,Y8|</w:t>
+        <w:t>HAND&amp;R</w:t>
+      </w:r>
+      <w:proofErr w:type="gramStart"/>
+      <w:r>
+        <w:t>8,?</w:t>
+      </w:r>
+      <w:proofErr w:type="gramEnd"/>
+      <w:r>
+        <w:t>3,Rplus2,R3,R7,Y8|</w:t>
       </w:r>
       <w:r>
         <w:t>;</w:t>
@@ -679,7 +838,15 @@
         <w:t xml:space="preserve"> </w:t>
       </w:r>
       <w:r>
-        <w:t>MOVE&amp;?changer|</w:t>
+        <w:t>MOVE</w:t>
+      </w:r>
+      <w:proofErr w:type="gramStart"/>
+      <w:r>
+        <w:t>&amp;?changer</w:t>
+      </w:r>
+      <w:proofErr w:type="gramEnd"/>
+      <w:r>
+        <w:t>|</w:t>
       </w:r>
     </w:p>
     <w:p>
@@ -692,8 +859,13 @@
       <w:r>
         <w:t xml:space="preserve">erver reply: </w:t>
       </w:r>
-      <w:r>
-        <w:t>ERROR&amp;Index 1 out of bounds for length 1|</w:t>
+      <w:proofErr w:type="spellStart"/>
+      <w:r>
+        <w:t>ERROR&amp;Index</w:t>
+      </w:r>
+      <w:proofErr w:type="spellEnd"/>
+      <w:r>
+        <w:t xml:space="preserve"> 1 out of bounds for length 1|</w:t>
       </w:r>
       <w:r>
         <w:t>;</w:t>

</xml_diff>